<commit_message>
alexs name now completed
</commit_message>
<xml_diff>
--- a/cover page.docx
+++ b/cover page.docx
@@ -17,17 +17,7 @@
           <w:b/>
           <w:sz w:val="96"/>
         </w:rPr>
-        <w:t>Numerical An</w:t>
-      </w:r>
-      <w:bookmarkStart w:id="0" w:name="_GoBack"/>
-      <w:bookmarkEnd w:id="0"/>
-      <w:r>
-        <w:rPr>
-          <w:rFonts w:ascii="Times New Roman" w:hAnsi="Times New Roman" w:cs="Times New Roman"/>
-          <w:b/>
-          <w:sz w:val="96"/>
-        </w:rPr>
-        <w:t xml:space="preserve">alysis of Diﬀerential Equations using </w:t>
+        <w:t xml:space="preserve">Numerical Analysis of Diﬀerential Equations using </w:t>
       </w:r>
       <w:proofErr w:type="spellStart"/>
       <w:r>
@@ -308,16 +298,15 @@
           <w:sz w:val="24"/>
           <w:lang w:val="en-US"/>
         </w:rPr>
-        <w:t xml:space="preserve"> rg517, Alex Constantinou </w:t>
-      </w:r>
-      <w:r>
-        <w:rPr>
-          <w:rFonts w:ascii="Times New Roman" w:hAnsi="Times New Roman" w:cs="Times New Roman"/>
-          <w:sz w:val="24"/>
-          <w:highlight w:val="yellow"/>
-          <w:lang w:val="en-US"/>
-        </w:rPr>
-        <w:t>acX17</w:t>
+        <w:t xml:space="preserve"> rg517, Alex Constantinou</w:t>
+      </w:r>
+      <w:r>
+        <w:rPr>
+          <w:rFonts w:ascii="Times New Roman" w:hAnsi="Times New Roman" w:cs="Times New Roman"/>
+          <w:sz w:val="24"/>
+          <w:lang w:val="en-US"/>
+        </w:rPr>
+        <w:t xml:space="preserve"> ac517</w:t>
       </w:r>
     </w:p>
     <w:p>
@@ -329,6 +318,8 @@
           <w:sz w:val="36"/>
         </w:rPr>
       </w:pPr>
+      <w:bookmarkStart w:id="0" w:name="_GoBack"/>
+      <w:bookmarkEnd w:id="0"/>
     </w:p>
     <w:sectPr>
       <w:pgSz w:w="11906" w:h="16838"/>

</xml_diff>